<commit_message>
Updated excel input files for revised units and ponded irrigation. updated help file
</commit_message>
<xml_diff>
--- a/ExcelInterface/Excel Interface Change notes.docx
+++ b/ExcelInterface/Excel Interface Change notes.docx
@@ -1,150 +1,174 @@
 
 <file path=word/document.xml><?xml version="1.0" encoding="utf-8"?>
-<w:document xmlns:mc="http://schemas.openxmlformats.org/markup-compatibility/2006" xmlns:o="urn:schemas-microsoft-com:office:office" xmlns:r="http://schemas.openxmlformats.org/officeDocument/2006/relationships" xmlns:m="http://schemas.openxmlformats.org/officeDocument/2006/math" xmlns:v="urn:schemas-microsoft-com:vml" xmlns:wp="http://schemas.openxmlformats.org/drawingml/2006/wordprocessingDrawing" xmlns:w10="urn:schemas-microsoft-com:office:word" xmlns:w="http://schemas.openxmlformats.org/wordprocessingml/2006/main" xmlns:wne="http://schemas.microsoft.com/office/word/2006/wordml" xmlns:sl="http://schemas.openxmlformats.org/schemaLibrary/2006/main" xmlns:a="http://schemas.openxmlformats.org/drawingml/2006/main" xmlns:pic="http://schemas.openxmlformats.org/drawingml/2006/picture" xmlns:c="http://schemas.openxmlformats.org/drawingml/2006/chart" xmlns:lc="http://schemas.openxmlformats.org/drawingml/2006/lockedCanvas" xmlns:dgm="http://schemas.openxmlformats.org/drawingml/2006/diagram" xmlns:wps="http://schemas.microsoft.com/office/word/2010/wordprocessingShape" xmlns:wpg="http://schemas.microsoft.com/office/word/2010/wordprocessingGroup" xmlns:w14="http://schemas.microsoft.com/office/word/2010/wordml" xmlns:w15="http://schemas.microsoft.com/office/word/2012/wordml">
+<w:document xmlns:wpc="http://schemas.microsoft.com/office/word/2010/wordprocessingCanvas" xmlns:cx="http://schemas.microsoft.com/office/drawing/2014/chartex" xmlns:cx1="http://schemas.microsoft.com/office/drawing/2015/9/8/chartex" xmlns:cx2="http://schemas.microsoft.com/office/drawing/2015/10/21/chartex" xmlns:cx3="http://schemas.microsoft.com/office/drawing/2016/5/9/chartex" xmlns:cx4="http://schemas.microsoft.com/office/drawing/2016/5/10/chartex" xmlns:cx5="http://schemas.microsoft.com/office/drawing/2016/5/11/chartex" xmlns:cx6="http://schemas.microsoft.com/office/drawing/2016/5/12/chartex" xmlns:cx7="http://schemas.microsoft.com/office/drawing/2016/5/13/chartex" xmlns:cx8="http://schemas.microsoft.com/office/drawing/2016/5/14/chartex" xmlns:mc="http://schemas.openxmlformats.org/markup-compatibility/2006" xmlns:aink="http://schemas.microsoft.com/office/drawing/2016/ink" xmlns:am3d="http://schemas.microsoft.com/office/drawing/2017/model3d" xmlns:o="urn:schemas-microsoft-com:office:office" xmlns:oel="http://schemas.microsoft.com/office/2019/extlst" xmlns:r="http://schemas.openxmlformats.org/officeDocument/2006/relationships" xmlns:m="http://schemas.openxmlformats.org/officeDocument/2006/math" xmlns:v="urn:schemas-microsoft-com:vml" xmlns:wp14="http://schemas.microsoft.com/office/word/2010/wordprocessingDrawing" xmlns:wp="http://schemas.openxmlformats.org/drawingml/2006/wordprocessingDrawing" xmlns:w10="urn:schemas-microsoft-com:office:word" xmlns:w="http://schemas.openxmlformats.org/wordprocessingml/2006/main" xmlns:w14="http://schemas.microsoft.com/office/word/2010/wordml" xmlns:w15="http://schemas.microsoft.com/office/word/2012/wordml" xmlns:w16cex="http://schemas.microsoft.com/office/word/2018/wordml/cex" xmlns:w16cid="http://schemas.microsoft.com/office/word/2016/wordml/cid" xmlns:w16="http://schemas.microsoft.com/office/word/2018/wordml" xmlns:w16du="http://schemas.microsoft.com/office/word/2023/wordml/word16du" xmlns:w16sdtdh="http://schemas.microsoft.com/office/word/2020/wordml/sdtdatahash" xmlns:w16se="http://schemas.microsoft.com/office/word/2015/wordml/symex" xmlns:wpg="http://schemas.microsoft.com/office/word/2010/wordprocessingGroup" xmlns:wpi="http://schemas.microsoft.com/office/word/2010/wordprocessingInk" xmlns:wne="http://schemas.microsoft.com/office/word/2006/wordml" xmlns:wps="http://schemas.microsoft.com/office/word/2010/wordprocessingShape" mc:Ignorable="w14 w15 w16se w16cid w16 w16cex w16sdtdh w16du wp14">
   <w:body>
-    <w:p>
-      <w:pPr>
-        <w:rPr/>
-      </w:pPr>
-      <w:r>
-        <w:rPr>
-          <w:rtl w:val="0"/>
-        </w:rPr>
-        <w:t xml:space="preserve">Nov 22, 2022</w:t>
-      </w:r>
-      <w:r>
-        <w:rPr>
-          <w:rtl w:val="0"/>
-        </w:rPr>
-      </w:r>
-    </w:p>
-    <w:p>
-      <w:pPr>
-        <w:rPr/>
-      </w:pPr>
-      <w:r>
-        <w:rPr>
-          <w:rtl w:val="0"/>
-        </w:rPr>
-        <w:t xml:space="preserve">The versions loaded today add CO2 and O2 gas transport. New parameter files were added and new columns for the soil data (CO2 and O2 concentrations are soil properties). A new sheet “GAS” was added to hold the gas params</w:t>
-      </w:r>
-    </w:p>
-    <w:p>
-      <w:pPr>
-        <w:rPr/>
-      </w:pPr>
-      <w:r>
-        <w:rPr>
-          <w:rtl w:val="0"/>
-        </w:rPr>
-      </w:r>
-    </w:p>
-    <w:p>
-      <w:pPr>
-        <w:rPr/>
-      </w:pPr>
-      <w:r>
-        <w:rPr>
-          <w:rtl w:val="0"/>
-        </w:rPr>
-        <w:t xml:space="preserve">Added new categories for fertilization litter and manure carbon and nitrogen. These are Kg/ha total carbon and nitrogen for any fertilizer as incorporated manure or litter (like biomass from prev crop)</w:t>
-      </w:r>
-    </w:p>
-    <w:p>
-      <w:pPr>
-        <w:rPr/>
-      </w:pPr>
-      <w:r>
-        <w:rPr>
-          <w:rtl w:val="0"/>
-        </w:rPr>
-      </w:r>
-    </w:p>
-    <w:p>
-      <w:pPr>
-        <w:rPr/>
-      </w:pPr>
-      <w:r>
-        <w:rPr>
-          <w:rtl w:val="0"/>
-        </w:rPr>
-        <w:t xml:space="preserve">Added a tillage operation - only moldboard for now</w:t>
-      </w:r>
-    </w:p>
-    <w:p>
-      <w:pPr>
-        <w:rPr/>
-      </w:pPr>
-      <w:r>
-        <w:rPr>
-          <w:rtl w:val="0"/>
-        </w:rPr>
-      </w:r>
-    </w:p>
-    <w:p>
-      <w:pPr>
-        <w:rPr/>
-      </w:pPr>
-      <w:r>
-        <w:rPr>
-          <w:rtl w:val="0"/>
-        </w:rPr>
+    <w:p/>
+    <w:p>
+      <w:r>
+        <w:t>10/20/2020 added more lines of input data to the variety file - leaf morphology, temperature parameters - modifications to variety module only</w:t>
+      </w:r>
+    </w:p>
+    <w:p>
+      <w:r>
+        <w:t>8/5/2019 added a file for drip input but am not using it yet</w:t>
+      </w:r>
+    </w:p>
+    <w:p>
+      <w:r>
+        <w:t>8/14/2019 program started formatting some values as dates. I had to explicitly</w:t>
+      </w:r>
+    </w:p>
+    <w:p>
+      <w:r>
+        <w:t xml:space="preserve">format some cells as general. I also made sure all the record sets were closed after running </w:t>
+      </w:r>
+    </w:p>
+    <w:p>
+      <w:r>
+        <w:t>a module.</w:t>
+      </w:r>
+    </w:p>
+    <w:p>
+      <w:r>
+        <w:t>9/10/2019 added columns for residue to the fertilization table. Now output this to the layer file</w:t>
+      </w:r>
+    </w:p>
+    <w:p>
+      <w:r>
+        <w:t>9/17/20189 removed location string from query in create climate table module. Can probably remove it from</w:t>
+      </w:r>
+    </w:p>
+    <w:p>
+      <w:r>
+        <w:t xml:space="preserve">     the spreadsheet. I added a location to the weather table. This way we can choose specific rows from the file.</w:t>
+      </w:r>
+    </w:p>
+    <w:p>
+      <w:r>
+        <w:t xml:space="preserve">  ths location in the description table should point to the rows in the weather table</w:t>
+      </w:r>
+    </w:p>
+    <w:p>
+      <w:r>
+        <w:t>1/27/2020 Version 5 - added option to input water or matric potential. This needed an extra variable in the soils table called InitType placed after hnew. it probably should go in the initials table.</w:t>
+      </w:r>
+    </w:p>
+    <w:p>
+      <w:r>
+        <w:t>2/20/2020 changed all references of soilName to soilFile. in both the database and code. Manually added strings to paste additional variety data to the end of the variety file. Need to put this in the database later.</w:t>
+      </w:r>
+    </w:p>
+    <w:p>
+      <w:r>
+        <w:t>this is the version used for agmip2</w:t>
+      </w:r>
+    </w:p>
+    <w:p/>
+    <w:p>
+      <w:r>
+        <w:t>2/27/2020 removed gridx from the macros. Added ROWspacing to where CO2 was in the excel file. Now we send row spacing to the createsoils program and it creates the x-axis coordinates.</w:t>
+      </w:r>
+    </w:p>
+    <w:p/>
+    <w:p>
+      <w:r>
+        <w:t>03/02/2020 removed writing of GDD to Maturity</w:t>
+      </w:r>
+    </w:p>
+    <w:p/>
+    <w:p>
+      <w:r>
+        <w:t>4/20/2020  modified fertilizer input to use a depth rathe than nodes for input</w:t>
+      </w:r>
+    </w:p>
+    <w:p>
+      <w:r>
+        <w:t xml:space="preserve">           completely removed xgrid from macros and input database. </w:t>
+      </w:r>
+    </w:p>
+    <w:p>
+      <w:r>
+        <w:t xml:space="preserve">           changed header for ID in soil table to soilfilename</w:t>
+      </w:r>
+    </w:p>
+    <w:p/>
+    <w:p>
+      <w:r>
+        <w:t>5/1/2020   created new version, 6 modifed code to write out climate file so it is consistent with maizsim. always need at least an average for concentration of N in precipititation for site averages at the end of the file. Irav is only used for daily weather data</w:t>
+      </w:r>
+    </w:p>
+    <w:p>
+      <w:r>
+        <w:t xml:space="preserve">          writes another filename in the run file at the end for runoff mass balance</w:t>
+      </w:r>
+    </w:p>
+    <w:p/>
+    <w:p>
+      <w:r>
+        <w:t>Nov 22, 2022</w:t>
+      </w:r>
+    </w:p>
+    <w:p>
+      <w:r>
+        <w:t>The versions loaded today add CO2 and O2 gas transport. New parameter files were added and new columns for the soil data (CO2 and O2 concentrations are soil properties). A new sheet “GAS” was added to hold the gas params</w:t>
+      </w:r>
+    </w:p>
+    <w:p/>
+    <w:p>
+      <w:r>
+        <w:t>Added new categories for fertilization litter and manure carbon and nitrogen. These are Kg/ha total carbon and nitrogen for any fertilizer as incorporated manure or litter (like biomass from prev crop)</w:t>
+      </w:r>
+    </w:p>
+    <w:p/>
+    <w:p>
+      <w:r>
+        <w:lastRenderedPageBreak/>
+        <w:t>Added a tillage operation - only moldboard for now</w:t>
+      </w:r>
+    </w:p>
+    <w:p/>
+    <w:p>
+      <w:r>
         <w:t xml:space="preserve">Added the ability to read weather from a csv file and create weather files for each folder. </w:t>
       </w:r>
     </w:p>
-    <w:p>
-      <w:pPr>
-        <w:rPr/>
-      </w:pPr>
-      <w:r>
-        <w:rPr>
-          <w:rtl w:val="0"/>
-        </w:rPr>
-      </w:r>
-    </w:p>
-    <w:p>
-      <w:pPr>
-        <w:rPr/>
-      </w:pPr>
-      <w:r>
-        <w:rPr>
-          <w:rtl w:val="0"/>
-        </w:rPr>
-        <w:t xml:space="preserve">Also started adding units to some of the field headers to reduce confusion when creating data files.</w:t>
-      </w:r>
-    </w:p>
-    <w:p>
-      <w:pPr>
-        <w:rPr/>
-      </w:pPr>
-      <w:r>
-        <w:rPr>
-          <w:rtl w:val="0"/>
-        </w:rPr>
+    <w:p/>
+    <w:p>
+      <w:r>
+        <w:t>Also started adding units to some of the field headers to reduce confusion when creating data files.</w:t>
+      </w:r>
+    </w:p>
+    <w:p/>
+    <w:p/>
+    <w:p>
+      <w:r>
+        <w:t>6/20/2024  not keeping up with changes well. Since February added nitrous as a gas and ponded infiltration.</w:t>
+      </w:r>
+    </w:p>
+    <w:p>
+      <w:r>
+        <w:t>9/17/2024 updated units where they were not clear. Infiltration was modified to add ponding by flux. The water parameter file was updated where HritS is now input and controls head at the surface.</w:t>
       </w:r>
     </w:p>
     <w:sectPr>
-      <w:pgSz w:h="15840" w:w="12240" w:orient="portrait"/>
-      <w:pgMar w:bottom="1440" w:top="1440" w:left="1440" w:right="1440" w:header="720" w:footer="720"/>
+      <w:pgSz w:w="12240" w:h="15840"/>
+      <w:pgMar w:top="1440" w:right="1440" w:bottom="1440" w:left="1440" w:header="720" w:footer="720" w:gutter="0"/>
       <w:pgNumType w:start="1"/>
+      <w:cols w:space="720"/>
     </w:sectPr>
   </w:body>
 </w:document>
 </file>
 
-<file path=word/numbering.xml><?xml version="1.0" encoding="utf-8"?>
-<w:numbering xmlns:mc="http://schemas.openxmlformats.org/markup-compatibility/2006" xmlns:o="urn:schemas-microsoft-com:office:office" xmlns:r="http://schemas.openxmlformats.org/officeDocument/2006/relationships" xmlns:m="http://schemas.openxmlformats.org/officeDocument/2006/math" xmlns:v="urn:schemas-microsoft-com:vml" xmlns:wp="http://schemas.openxmlformats.org/drawingml/2006/wordprocessingDrawing" xmlns:w10="urn:schemas-microsoft-com:office:word" xmlns:w="http://schemas.openxmlformats.org/wordprocessingml/2006/main" xmlns:wne="http://schemas.microsoft.com/office/word/2006/wordml" xmlns:sl="http://schemas.openxmlformats.org/schemaLibrary/2006/main" xmlns:a="http://schemas.openxmlformats.org/drawingml/2006/main" xmlns:pic="http://schemas.openxmlformats.org/drawingml/2006/picture" xmlns:c="http://schemas.openxmlformats.org/drawingml/2006/chart" xmlns:lc="http://schemas.openxmlformats.org/drawingml/2006/lockedCanvas" xmlns:dgm="http://schemas.openxmlformats.org/drawingml/2006/diagram" xmlns:wps="http://schemas.microsoft.com/office/word/2010/wordprocessingShape" xmlns:wpg="http://schemas.microsoft.com/office/word/2010/wordprocessingGroup" xmlns:w14="http://schemas.microsoft.com/office/word/2010/wordml" xmlns:w15="http://schemas.microsoft.com/office/word/2012/wordml"/>
-</file>
-
 <file path=word/styles.xml><?xml version="1.0" encoding="utf-8"?>
-<w:styles xmlns:mc="http://schemas.openxmlformats.org/markup-compatibility/2006" xmlns:o="urn:schemas-microsoft-com:office:office" xmlns:r="http://schemas.openxmlformats.org/officeDocument/2006/relationships" xmlns:m="http://schemas.openxmlformats.org/officeDocument/2006/math" xmlns:v="urn:schemas-microsoft-com:vml" xmlns:wp="http://schemas.openxmlformats.org/drawingml/2006/wordprocessingDrawing" xmlns:w10="urn:schemas-microsoft-com:office:word" xmlns:w="http://schemas.openxmlformats.org/wordprocessingml/2006/main" xmlns:wne="http://schemas.microsoft.com/office/word/2006/wordml" xmlns:sl="http://schemas.openxmlformats.org/schemaLibrary/2006/main" xmlns:a="http://schemas.openxmlformats.org/drawingml/2006/main" xmlns:pic="http://schemas.openxmlformats.org/drawingml/2006/picture" xmlns:c="http://schemas.openxmlformats.org/drawingml/2006/chart" xmlns:lc="http://schemas.openxmlformats.org/drawingml/2006/lockedCanvas" xmlns:dgm="http://schemas.openxmlformats.org/drawingml/2006/diagram" xmlns:wps="http://schemas.microsoft.com/office/word/2010/wordprocessingShape" xmlns:wpg="http://schemas.microsoft.com/office/word/2010/wordprocessingGroup" xmlns:w14="http://schemas.microsoft.com/office/word/2010/wordml" xmlns:w15="http://schemas.microsoft.com/office/word/2012/wordml">
+<w:styles xmlns:mc="http://schemas.openxmlformats.org/markup-compatibility/2006" xmlns:r="http://schemas.openxmlformats.org/officeDocument/2006/relationships" xmlns:w="http://schemas.openxmlformats.org/wordprocessingml/2006/main" xmlns:w14="http://schemas.microsoft.com/office/word/2010/wordml" xmlns:w15="http://schemas.microsoft.com/office/word/2012/wordml" xmlns:w16cex="http://schemas.microsoft.com/office/word/2018/wordml/cex" xmlns:w16cid="http://schemas.microsoft.com/office/word/2016/wordml/cid" xmlns:w16="http://schemas.microsoft.com/office/word/2018/wordml" xmlns:w16du="http://schemas.microsoft.com/office/word/2023/wordml/word16du" xmlns:w16sdtdh="http://schemas.microsoft.com/office/word/2020/wordml/sdtdatahash" xmlns:w16se="http://schemas.microsoft.com/office/word/2015/wordml/symex" mc:Ignorable="w14 w15 w16se w16cid w16 w16cex w16sdtdh w16du">
   <w:docDefaults>
     <w:rPrDefault>
       <w:rPr>
-        <w:rFonts w:ascii="Arial" w:cs="Arial" w:eastAsia="Arial" w:hAnsi="Arial"/>
+        <w:rFonts w:ascii="Arial" w:eastAsia="Arial" w:hAnsi="Arial" w:cs="Arial"/>
         <w:sz w:val="22"/>
         <w:szCs w:val="22"/>
-        <w:lang w:val="en"/>
+        <w:lang w:val="en" w:eastAsia="en-US" w:bidi="ar-SA"/>
       </w:rPr>
     </w:rPrDefault>
     <w:pPrDefault>
@@ -153,21 +177,399 @@
       </w:pPr>
     </w:pPrDefault>
   </w:docDefaults>
-  <w:style w:type="paragraph" w:styleId="Normal" w:default="1">
-    <w:name w:val="normal"/>
-  </w:style>
-  <w:style w:type="table" w:styleId="TableNormal" w:default="1">
-    <w:name w:val="Table Normal"/>
+  <w:latentStyles w:defLockedState="0" w:defUIPriority="99" w:defSemiHidden="0" w:defUnhideWhenUsed="0" w:defQFormat="0" w:count="376">
+    <w:lsdException w:name="Normal" w:uiPriority="0" w:qFormat="1"/>
+    <w:lsdException w:name="heading 1" w:uiPriority="9" w:qFormat="1"/>
+    <w:lsdException w:name="heading 2" w:semiHidden="1" w:uiPriority="9" w:unhideWhenUsed="1" w:qFormat="1"/>
+    <w:lsdException w:name="heading 3" w:semiHidden="1" w:uiPriority="9" w:unhideWhenUsed="1" w:qFormat="1"/>
+    <w:lsdException w:name="heading 4" w:semiHidden="1" w:uiPriority="9" w:unhideWhenUsed="1" w:qFormat="1"/>
+    <w:lsdException w:name="heading 5" w:semiHidden="1" w:uiPriority="9" w:unhideWhenUsed="1" w:qFormat="1"/>
+    <w:lsdException w:name="heading 6" w:semiHidden="1" w:uiPriority="9" w:unhideWhenUsed="1" w:qFormat="1"/>
+    <w:lsdException w:name="heading 7" w:semiHidden="1" w:uiPriority="9" w:unhideWhenUsed="1" w:qFormat="1"/>
+    <w:lsdException w:name="heading 8" w:semiHidden="1" w:uiPriority="9" w:unhideWhenUsed="1" w:qFormat="1"/>
+    <w:lsdException w:name="heading 9" w:semiHidden="1" w:uiPriority="9" w:unhideWhenUsed="1" w:qFormat="1"/>
+    <w:lsdException w:name="index 1" w:semiHidden="1" w:unhideWhenUsed="1"/>
+    <w:lsdException w:name="index 2" w:semiHidden="1" w:unhideWhenUsed="1"/>
+    <w:lsdException w:name="index 3" w:semiHidden="1" w:unhideWhenUsed="1"/>
+    <w:lsdException w:name="index 4" w:semiHidden="1" w:unhideWhenUsed="1"/>
+    <w:lsdException w:name="index 5" w:semiHidden="1" w:unhideWhenUsed="1"/>
+    <w:lsdException w:name="index 6" w:semiHidden="1" w:unhideWhenUsed="1"/>
+    <w:lsdException w:name="index 7" w:semiHidden="1" w:unhideWhenUsed="1"/>
+    <w:lsdException w:name="index 8" w:semiHidden="1" w:unhideWhenUsed="1"/>
+    <w:lsdException w:name="index 9" w:semiHidden="1" w:unhideWhenUsed="1"/>
+    <w:lsdException w:name="toc 1" w:semiHidden="1" w:uiPriority="39" w:unhideWhenUsed="1"/>
+    <w:lsdException w:name="toc 2" w:semiHidden="1" w:uiPriority="39" w:unhideWhenUsed="1"/>
+    <w:lsdException w:name="toc 3" w:semiHidden="1" w:uiPriority="39" w:unhideWhenUsed="1"/>
+    <w:lsdException w:name="toc 4" w:semiHidden="1" w:uiPriority="39" w:unhideWhenUsed="1"/>
+    <w:lsdException w:name="toc 5" w:semiHidden="1" w:uiPriority="39" w:unhideWhenUsed="1"/>
+    <w:lsdException w:name="toc 6" w:semiHidden="1" w:uiPriority="39" w:unhideWhenUsed="1"/>
+    <w:lsdException w:name="toc 7" w:semiHidden="1" w:uiPriority="39" w:unhideWhenUsed="1"/>
+    <w:lsdException w:name="toc 8" w:semiHidden="1" w:uiPriority="39" w:unhideWhenUsed="1"/>
+    <w:lsdException w:name="toc 9" w:semiHidden="1" w:uiPriority="39" w:unhideWhenUsed="1"/>
+    <w:lsdException w:name="Normal Indent" w:semiHidden="1" w:unhideWhenUsed="1"/>
+    <w:lsdException w:name="footnote text" w:semiHidden="1" w:unhideWhenUsed="1"/>
+    <w:lsdException w:name="annotation text" w:semiHidden="1" w:unhideWhenUsed="1"/>
+    <w:lsdException w:name="header" w:semiHidden="1" w:unhideWhenUsed="1"/>
+    <w:lsdException w:name="footer" w:semiHidden="1" w:unhideWhenUsed="1"/>
+    <w:lsdException w:name="index heading" w:semiHidden="1" w:unhideWhenUsed="1"/>
+    <w:lsdException w:name="caption" w:semiHidden="1" w:uiPriority="35" w:unhideWhenUsed="1" w:qFormat="1"/>
+    <w:lsdException w:name="table of figures" w:semiHidden="1" w:unhideWhenUsed="1"/>
+    <w:lsdException w:name="envelope address" w:semiHidden="1" w:unhideWhenUsed="1"/>
+    <w:lsdException w:name="envelope return" w:semiHidden="1" w:unhideWhenUsed="1"/>
+    <w:lsdException w:name="footnote reference" w:semiHidden="1" w:unhideWhenUsed="1"/>
+    <w:lsdException w:name="annotation reference" w:semiHidden="1" w:unhideWhenUsed="1"/>
+    <w:lsdException w:name="line number" w:semiHidden="1" w:unhideWhenUsed="1"/>
+    <w:lsdException w:name="page number" w:semiHidden="1" w:unhideWhenUsed="1"/>
+    <w:lsdException w:name="endnote reference" w:semiHidden="1" w:unhideWhenUsed="1"/>
+    <w:lsdException w:name="endnote text" w:semiHidden="1" w:unhideWhenUsed="1"/>
+    <w:lsdException w:name="table of authorities" w:semiHidden="1" w:unhideWhenUsed="1"/>
+    <w:lsdException w:name="macro" w:semiHidden="1" w:unhideWhenUsed="1"/>
+    <w:lsdException w:name="toa heading" w:semiHidden="1" w:unhideWhenUsed="1"/>
+    <w:lsdException w:name="List" w:semiHidden="1" w:unhideWhenUsed="1"/>
+    <w:lsdException w:name="List Bullet" w:semiHidden="1" w:unhideWhenUsed="1"/>
+    <w:lsdException w:name="List Number" w:semiHidden="1" w:unhideWhenUsed="1"/>
+    <w:lsdException w:name="List 2" w:semiHidden="1" w:unhideWhenUsed="1"/>
+    <w:lsdException w:name="List 3" w:semiHidden="1" w:unhideWhenUsed="1"/>
+    <w:lsdException w:name="List 4" w:semiHidden="1" w:unhideWhenUsed="1"/>
+    <w:lsdException w:name="List 5" w:semiHidden="1" w:unhideWhenUsed="1"/>
+    <w:lsdException w:name="List Bullet 2" w:semiHidden="1" w:unhideWhenUsed="1"/>
+    <w:lsdException w:name="List Bullet 3" w:semiHidden="1" w:unhideWhenUsed="1"/>
+    <w:lsdException w:name="List Bullet 4" w:semiHidden="1" w:unhideWhenUsed="1"/>
+    <w:lsdException w:name="List Bullet 5" w:semiHidden="1" w:unhideWhenUsed="1"/>
+    <w:lsdException w:name="List Number 2" w:semiHidden="1" w:unhideWhenUsed="1"/>
+    <w:lsdException w:name="List Number 3" w:semiHidden="1" w:unhideWhenUsed="1"/>
+    <w:lsdException w:name="List Number 4" w:semiHidden="1" w:unhideWhenUsed="1"/>
+    <w:lsdException w:name="List Number 5" w:semiHidden="1" w:unhideWhenUsed="1"/>
+    <w:lsdException w:name="Title" w:uiPriority="10" w:qFormat="1"/>
+    <w:lsdException w:name="Closing" w:semiHidden="1" w:unhideWhenUsed="1"/>
+    <w:lsdException w:name="Signature" w:semiHidden="1" w:unhideWhenUsed="1"/>
+    <w:lsdException w:name="Default Paragraph Font" w:semiHidden="1" w:uiPriority="1" w:unhideWhenUsed="1"/>
+    <w:lsdException w:name="Body Text" w:semiHidden="1" w:unhideWhenUsed="1"/>
+    <w:lsdException w:name="Body Text Indent" w:semiHidden="1" w:unhideWhenUsed="1"/>
+    <w:lsdException w:name="List Continue" w:semiHidden="1" w:unhideWhenUsed="1"/>
+    <w:lsdException w:name="List Continue 2" w:semiHidden="1" w:unhideWhenUsed="1"/>
+    <w:lsdException w:name="List Continue 3" w:semiHidden="1" w:unhideWhenUsed="1"/>
+    <w:lsdException w:name="List Continue 4" w:semiHidden="1" w:unhideWhenUsed="1"/>
+    <w:lsdException w:name="List Continue 5" w:semiHidden="1" w:unhideWhenUsed="1"/>
+    <w:lsdException w:name="Message Header" w:semiHidden="1" w:unhideWhenUsed="1"/>
+    <w:lsdException w:name="Subtitle" w:uiPriority="11" w:qFormat="1"/>
+    <w:lsdException w:name="Salutation" w:semiHidden="1" w:unhideWhenUsed="1"/>
+    <w:lsdException w:name="Date" w:semiHidden="1" w:unhideWhenUsed="1"/>
+    <w:lsdException w:name="Body Text First Indent" w:semiHidden="1" w:unhideWhenUsed="1"/>
+    <w:lsdException w:name="Body Text First Indent 2" w:semiHidden="1" w:unhideWhenUsed="1"/>
+    <w:lsdException w:name="Note Heading" w:semiHidden="1" w:unhideWhenUsed="1"/>
+    <w:lsdException w:name="Body Text 2" w:semiHidden="1" w:unhideWhenUsed="1"/>
+    <w:lsdException w:name="Body Text 3" w:semiHidden="1" w:unhideWhenUsed="1"/>
+    <w:lsdException w:name="Body Text Indent 2" w:semiHidden="1" w:unhideWhenUsed="1"/>
+    <w:lsdException w:name="Body Text Indent 3" w:semiHidden="1" w:unhideWhenUsed="1"/>
+    <w:lsdException w:name="Block Text" w:semiHidden="1" w:unhideWhenUsed="1"/>
+    <w:lsdException w:name="Hyperlink" w:semiHidden="1" w:unhideWhenUsed="1"/>
+    <w:lsdException w:name="FollowedHyperlink" w:semiHidden="1" w:unhideWhenUsed="1"/>
+    <w:lsdException w:name="Strong" w:uiPriority="22" w:qFormat="1"/>
+    <w:lsdException w:name="Emphasis" w:uiPriority="20" w:qFormat="1"/>
+    <w:lsdException w:name="Document Map" w:semiHidden="1" w:unhideWhenUsed="1"/>
+    <w:lsdException w:name="Plain Text" w:semiHidden="1" w:unhideWhenUsed="1"/>
+    <w:lsdException w:name="E-mail Signature" w:semiHidden="1" w:unhideWhenUsed="1"/>
+    <w:lsdException w:name="HTML Top of Form" w:semiHidden="1" w:unhideWhenUsed="1"/>
+    <w:lsdException w:name="HTML Bottom of Form" w:semiHidden="1" w:unhideWhenUsed="1"/>
+    <w:lsdException w:name="Normal (Web)" w:semiHidden="1" w:unhideWhenUsed="1"/>
+    <w:lsdException w:name="HTML Acronym" w:semiHidden="1" w:unhideWhenUsed="1"/>
+    <w:lsdException w:name="HTML Address" w:semiHidden="1" w:unhideWhenUsed="1"/>
+    <w:lsdException w:name="HTML Cite" w:semiHidden="1" w:unhideWhenUsed="1"/>
+    <w:lsdException w:name="HTML Code" w:semiHidden="1" w:unhideWhenUsed="1"/>
+    <w:lsdException w:name="HTML Definition" w:semiHidden="1" w:unhideWhenUsed="1"/>
+    <w:lsdException w:name="HTML Keyboard" w:semiHidden="1" w:unhideWhenUsed="1"/>
+    <w:lsdException w:name="HTML Preformatted" w:semiHidden="1" w:unhideWhenUsed="1"/>
+    <w:lsdException w:name="HTML Sample" w:semiHidden="1" w:unhideWhenUsed="1"/>
+    <w:lsdException w:name="HTML Typewriter" w:semiHidden="1" w:unhideWhenUsed="1"/>
+    <w:lsdException w:name="HTML Variable" w:semiHidden="1" w:unhideWhenUsed="1"/>
+    <w:lsdException w:name="Normal Table" w:semiHidden="1" w:unhideWhenUsed="1"/>
+    <w:lsdException w:name="annotation subject" w:semiHidden="1" w:unhideWhenUsed="1"/>
+    <w:lsdException w:name="No List" w:semiHidden="1" w:unhideWhenUsed="1"/>
+    <w:lsdException w:name="Outline List 1" w:semiHidden="1" w:unhideWhenUsed="1"/>
+    <w:lsdException w:name="Outline List 2" w:semiHidden="1" w:unhideWhenUsed="1"/>
+    <w:lsdException w:name="Outline List 3" w:semiHidden="1" w:unhideWhenUsed="1"/>
+    <w:lsdException w:name="Table Simple 1" w:semiHidden="1" w:unhideWhenUsed="1"/>
+    <w:lsdException w:name="Table Simple 2" w:semiHidden="1" w:unhideWhenUsed="1"/>
+    <w:lsdException w:name="Table Simple 3" w:semiHidden="1" w:unhideWhenUsed="1"/>
+    <w:lsdException w:name="Table Classic 1" w:semiHidden="1" w:unhideWhenUsed="1"/>
+    <w:lsdException w:name="Table Classic 2" w:semiHidden="1" w:unhideWhenUsed="1"/>
+    <w:lsdException w:name="Table Classic 3" w:semiHidden="1" w:unhideWhenUsed="1"/>
+    <w:lsdException w:name="Table Classic 4" w:semiHidden="1" w:unhideWhenUsed="1"/>
+    <w:lsdException w:name="Table Colorful 1" w:semiHidden="1" w:unhideWhenUsed="1"/>
+    <w:lsdException w:name="Table Colorful 2" w:semiHidden="1" w:unhideWhenUsed="1"/>
+    <w:lsdException w:name="Table Colorful 3" w:semiHidden="1" w:unhideWhenUsed="1"/>
+    <w:lsdException w:name="Table Columns 1" w:semiHidden="1" w:unhideWhenUsed="1"/>
+    <w:lsdException w:name="Table Columns 2" w:semiHidden="1" w:unhideWhenUsed="1"/>
+    <w:lsdException w:name="Table Columns 3" w:semiHidden="1" w:unhideWhenUsed="1"/>
+    <w:lsdException w:name="Table Columns 4" w:semiHidden="1" w:unhideWhenUsed="1"/>
+    <w:lsdException w:name="Table Columns 5" w:semiHidden="1" w:unhideWhenUsed="1"/>
+    <w:lsdException w:name="Table Grid 1" w:semiHidden="1" w:unhideWhenUsed="1"/>
+    <w:lsdException w:name="Table Grid 2" w:semiHidden="1" w:unhideWhenUsed="1"/>
+    <w:lsdException w:name="Table Grid 3" w:semiHidden="1" w:unhideWhenUsed="1"/>
+    <w:lsdException w:name="Table Grid 4" w:semiHidden="1" w:unhideWhenUsed="1"/>
+    <w:lsdException w:name="Table Grid 5" w:semiHidden="1" w:unhideWhenUsed="1"/>
+    <w:lsdException w:name="Table Grid 6" w:semiHidden="1" w:unhideWhenUsed="1"/>
+    <w:lsdException w:name="Table Grid 7" w:semiHidden="1" w:unhideWhenUsed="1"/>
+    <w:lsdException w:name="Table Grid 8" w:semiHidden="1" w:unhideWhenUsed="1"/>
+    <w:lsdException w:name="Table List 1" w:semiHidden="1" w:unhideWhenUsed="1"/>
+    <w:lsdException w:name="Table List 2" w:semiHidden="1" w:unhideWhenUsed="1"/>
+    <w:lsdException w:name="Table List 3" w:semiHidden="1" w:unhideWhenUsed="1"/>
+    <w:lsdException w:name="Table List 4" w:semiHidden="1" w:unhideWhenUsed="1"/>
+    <w:lsdException w:name="Table List 5" w:semiHidden="1" w:unhideWhenUsed="1"/>
+    <w:lsdException w:name="Table List 6" w:semiHidden="1" w:unhideWhenUsed="1"/>
+    <w:lsdException w:name="Table List 7" w:semiHidden="1" w:unhideWhenUsed="1"/>
+    <w:lsdException w:name="Table List 8" w:semiHidden="1" w:unhideWhenUsed="1"/>
+    <w:lsdException w:name="Table 3D effects 1" w:semiHidden="1" w:unhideWhenUsed="1"/>
+    <w:lsdException w:name="Table 3D effects 2" w:semiHidden="1" w:unhideWhenUsed="1"/>
+    <w:lsdException w:name="Table 3D effects 3" w:semiHidden="1" w:unhideWhenUsed="1"/>
+    <w:lsdException w:name="Table Contemporary" w:semiHidden="1" w:unhideWhenUsed="1"/>
+    <w:lsdException w:name="Table Elegant" w:semiHidden="1" w:unhideWhenUsed="1"/>
+    <w:lsdException w:name="Table Professional" w:semiHidden="1" w:unhideWhenUsed="1"/>
+    <w:lsdException w:name="Table Subtle 1" w:semiHidden="1" w:unhideWhenUsed="1"/>
+    <w:lsdException w:name="Table Subtle 2" w:semiHidden="1" w:unhideWhenUsed="1"/>
+    <w:lsdException w:name="Table Web 1" w:semiHidden="1" w:unhideWhenUsed="1"/>
+    <w:lsdException w:name="Table Web 2" w:semiHidden="1" w:unhideWhenUsed="1"/>
+    <w:lsdException w:name="Table Web 3" w:semiHidden="1" w:unhideWhenUsed="1"/>
+    <w:lsdException w:name="Balloon Text" w:semiHidden="1" w:unhideWhenUsed="1"/>
+    <w:lsdException w:name="Table Grid" w:uiPriority="39"/>
+    <w:lsdException w:name="Table Theme" w:semiHidden="1" w:unhideWhenUsed="1"/>
+    <w:lsdException w:name="Placeholder Text" w:semiHidden="1"/>
+    <w:lsdException w:name="No Spacing" w:uiPriority="1" w:qFormat="1"/>
+    <w:lsdException w:name="Light Shading" w:uiPriority="60"/>
+    <w:lsdException w:name="Light List" w:uiPriority="61"/>
+    <w:lsdException w:name="Light Grid" w:uiPriority="62"/>
+    <w:lsdException w:name="Medium Shading 1" w:uiPriority="63"/>
+    <w:lsdException w:name="Medium Shading 2" w:uiPriority="64"/>
+    <w:lsdException w:name="Medium List 1" w:uiPriority="65"/>
+    <w:lsdException w:name="Medium List 2" w:uiPriority="66"/>
+    <w:lsdException w:name="Medium Grid 1" w:uiPriority="67"/>
+    <w:lsdException w:name="Medium Grid 2" w:uiPriority="68"/>
+    <w:lsdException w:name="Medium Grid 3" w:uiPriority="69"/>
+    <w:lsdException w:name="Dark List" w:uiPriority="70"/>
+    <w:lsdException w:name="Colorful Shading" w:uiPriority="71"/>
+    <w:lsdException w:name="Colorful List" w:uiPriority="72"/>
+    <w:lsdException w:name="Colorful Grid" w:uiPriority="73"/>
+    <w:lsdException w:name="Light Shading Accent 1" w:uiPriority="60"/>
+    <w:lsdException w:name="Light List Accent 1" w:uiPriority="61"/>
+    <w:lsdException w:name="Light Grid Accent 1" w:uiPriority="62"/>
+    <w:lsdException w:name="Medium Shading 1 Accent 1" w:uiPriority="63"/>
+    <w:lsdException w:name="Medium Shading 2 Accent 1" w:uiPriority="64"/>
+    <w:lsdException w:name="Medium List 1 Accent 1" w:uiPriority="65"/>
+    <w:lsdException w:name="Revision" w:semiHidden="1"/>
+    <w:lsdException w:name="List Paragraph" w:uiPriority="34" w:qFormat="1"/>
+    <w:lsdException w:name="Quote" w:uiPriority="29" w:qFormat="1"/>
+    <w:lsdException w:name="Intense Quote" w:uiPriority="30" w:qFormat="1"/>
+    <w:lsdException w:name="Medium List 2 Accent 1" w:uiPriority="66"/>
+    <w:lsdException w:name="Medium Grid 1 Accent 1" w:uiPriority="67"/>
+    <w:lsdException w:name="Medium Grid 2 Accent 1" w:uiPriority="68"/>
+    <w:lsdException w:name="Medium Grid 3 Accent 1" w:uiPriority="69"/>
+    <w:lsdException w:name="Dark List Accent 1" w:uiPriority="70"/>
+    <w:lsdException w:name="Colorful Shading Accent 1" w:uiPriority="71"/>
+    <w:lsdException w:name="Colorful List Accent 1" w:uiPriority="72"/>
+    <w:lsdException w:name="Colorful Grid Accent 1" w:uiPriority="73"/>
+    <w:lsdException w:name="Light Shading Accent 2" w:uiPriority="60"/>
+    <w:lsdException w:name="Light List Accent 2" w:uiPriority="61"/>
+    <w:lsdException w:name="Light Grid Accent 2" w:uiPriority="62"/>
+    <w:lsdException w:name="Medium Shading 1 Accent 2" w:uiPriority="63"/>
+    <w:lsdException w:name="Medium Shading 2 Accent 2" w:uiPriority="64"/>
+    <w:lsdException w:name="Medium List 1 Accent 2" w:uiPriority="65"/>
+    <w:lsdException w:name="Medium List 2 Accent 2" w:uiPriority="66"/>
+    <w:lsdException w:name="Medium Grid 1 Accent 2" w:uiPriority="67"/>
+    <w:lsdException w:name="Medium Grid 2 Accent 2" w:uiPriority="68"/>
+    <w:lsdException w:name="Medium Grid 3 Accent 2" w:uiPriority="69"/>
+    <w:lsdException w:name="Dark List Accent 2" w:uiPriority="70"/>
+    <w:lsdException w:name="Colorful Shading Accent 2" w:uiPriority="71"/>
+    <w:lsdException w:name="Colorful List Accent 2" w:uiPriority="72"/>
+    <w:lsdException w:name="Colorful Grid Accent 2" w:uiPriority="73"/>
+    <w:lsdException w:name="Light Shading Accent 3" w:uiPriority="60"/>
+    <w:lsdException w:name="Light List Accent 3" w:uiPriority="61"/>
+    <w:lsdException w:name="Light Grid Accent 3" w:uiPriority="62"/>
+    <w:lsdException w:name="Medium Shading 1 Accent 3" w:uiPriority="63"/>
+    <w:lsdException w:name="Medium Shading 2 Accent 3" w:uiPriority="64"/>
+    <w:lsdException w:name="Medium List 1 Accent 3" w:uiPriority="65"/>
+    <w:lsdException w:name="Medium List 2 Accent 3" w:uiPriority="66"/>
+    <w:lsdException w:name="Medium Grid 1 Accent 3" w:uiPriority="67"/>
+    <w:lsdException w:name="Medium Grid 2 Accent 3" w:uiPriority="68"/>
+    <w:lsdException w:name="Medium Grid 3 Accent 3" w:uiPriority="69"/>
+    <w:lsdException w:name="Dark List Accent 3" w:uiPriority="70"/>
+    <w:lsdException w:name="Colorful Shading Accent 3" w:uiPriority="71"/>
+    <w:lsdException w:name="Colorful List Accent 3" w:uiPriority="72"/>
+    <w:lsdException w:name="Colorful Grid Accent 3" w:uiPriority="73"/>
+    <w:lsdException w:name="Light Shading Accent 4" w:uiPriority="60"/>
+    <w:lsdException w:name="Light List Accent 4" w:uiPriority="61"/>
+    <w:lsdException w:name="Light Grid Accent 4" w:uiPriority="62"/>
+    <w:lsdException w:name="Medium Shading 1 Accent 4" w:uiPriority="63"/>
+    <w:lsdException w:name="Medium Shading 2 Accent 4" w:uiPriority="64"/>
+    <w:lsdException w:name="Medium List 1 Accent 4" w:uiPriority="65"/>
+    <w:lsdException w:name="Medium List 2 Accent 4" w:uiPriority="66"/>
+    <w:lsdException w:name="Medium Grid 1 Accent 4" w:uiPriority="67"/>
+    <w:lsdException w:name="Medium Grid 2 Accent 4" w:uiPriority="68"/>
+    <w:lsdException w:name="Medium Grid 3 Accent 4" w:uiPriority="69"/>
+    <w:lsdException w:name="Dark List Accent 4" w:uiPriority="70"/>
+    <w:lsdException w:name="Colorful Shading Accent 4" w:uiPriority="71"/>
+    <w:lsdException w:name="Colorful List Accent 4" w:uiPriority="72"/>
+    <w:lsdException w:name="Colorful Grid Accent 4" w:uiPriority="73"/>
+    <w:lsdException w:name="Light Shading Accent 5" w:uiPriority="60"/>
+    <w:lsdException w:name="Light List Accent 5" w:uiPriority="61"/>
+    <w:lsdException w:name="Light Grid Accent 5" w:uiPriority="62"/>
+    <w:lsdException w:name="Medium Shading 1 Accent 5" w:uiPriority="63"/>
+    <w:lsdException w:name="Medium Shading 2 Accent 5" w:uiPriority="64"/>
+    <w:lsdException w:name="Medium List 1 Accent 5" w:uiPriority="65"/>
+    <w:lsdException w:name="Medium List 2 Accent 5" w:uiPriority="66"/>
+    <w:lsdException w:name="Medium Grid 1 Accent 5" w:uiPriority="67"/>
+    <w:lsdException w:name="Medium Grid 2 Accent 5" w:uiPriority="68"/>
+    <w:lsdException w:name="Medium Grid 3 Accent 5" w:uiPriority="69"/>
+    <w:lsdException w:name="Dark List Accent 5" w:uiPriority="70"/>
+    <w:lsdException w:name="Colorful Shading Accent 5" w:uiPriority="71"/>
+    <w:lsdException w:name="Colorful List Accent 5" w:uiPriority="72"/>
+    <w:lsdException w:name="Colorful Grid Accent 5" w:uiPriority="73"/>
+    <w:lsdException w:name="Light Shading Accent 6" w:uiPriority="60"/>
+    <w:lsdException w:name="Light List Accent 6" w:uiPriority="61"/>
+    <w:lsdException w:name="Light Grid Accent 6" w:uiPriority="62"/>
+    <w:lsdException w:name="Medium Shading 1 Accent 6" w:uiPriority="63"/>
+    <w:lsdException w:name="Medium Shading 2 Accent 6" w:uiPriority="64"/>
+    <w:lsdException w:name="Medium List 1 Accent 6" w:uiPriority="65"/>
+    <w:lsdException w:name="Medium List 2 Accent 6" w:uiPriority="66"/>
+    <w:lsdException w:name="Medium Grid 1 Accent 6" w:uiPriority="67"/>
+    <w:lsdException w:name="Medium Grid 2 Accent 6" w:uiPriority="68"/>
+    <w:lsdException w:name="Medium Grid 3 Accent 6" w:uiPriority="69"/>
+    <w:lsdException w:name="Dark List Accent 6" w:uiPriority="70"/>
+    <w:lsdException w:name="Colorful Shading Accent 6" w:uiPriority="71"/>
+    <w:lsdException w:name="Colorful List Accent 6" w:uiPriority="72"/>
+    <w:lsdException w:name="Colorful Grid Accent 6" w:uiPriority="73"/>
+    <w:lsdException w:name="Subtle Emphasis" w:uiPriority="19" w:qFormat="1"/>
+    <w:lsdException w:name="Intense Emphasis" w:uiPriority="21" w:qFormat="1"/>
+    <w:lsdException w:name="Subtle Reference" w:uiPriority="31" w:qFormat="1"/>
+    <w:lsdException w:name="Intense Reference" w:uiPriority="32" w:qFormat="1"/>
+    <w:lsdException w:name="Book Title" w:uiPriority="33" w:qFormat="1"/>
+    <w:lsdException w:name="Bibliography" w:semiHidden="1" w:uiPriority="37" w:unhideWhenUsed="1"/>
+    <w:lsdException w:name="TOC Heading" w:semiHidden="1" w:uiPriority="39" w:unhideWhenUsed="1" w:qFormat="1"/>
+    <w:lsdException w:name="Plain Table 1" w:uiPriority="41"/>
+    <w:lsdException w:name="Plain Table 2" w:uiPriority="42"/>
+    <w:lsdException w:name="Plain Table 3" w:uiPriority="43"/>
+    <w:lsdException w:name="Plain Table 4" w:uiPriority="44"/>
+    <w:lsdException w:name="Plain Table 5" w:uiPriority="45"/>
+    <w:lsdException w:name="Grid Table Light" w:uiPriority="40"/>
+    <w:lsdException w:name="Grid Table 1 Light" w:uiPriority="46"/>
+    <w:lsdException w:name="Grid Table 2" w:uiPriority="47"/>
+    <w:lsdException w:name="Grid Table 3" w:uiPriority="48"/>
+    <w:lsdException w:name="Grid Table 4" w:uiPriority="49"/>
+    <w:lsdException w:name="Grid Table 5 Dark" w:uiPriority="50"/>
+    <w:lsdException w:name="Grid Table 6 Colorful" w:uiPriority="51"/>
+    <w:lsdException w:name="Grid Table 7 Colorful" w:uiPriority="52"/>
+    <w:lsdException w:name="Grid Table 1 Light Accent 1" w:uiPriority="46"/>
+    <w:lsdException w:name="Grid Table 2 Accent 1" w:uiPriority="47"/>
+    <w:lsdException w:name="Grid Table 3 Accent 1" w:uiPriority="48"/>
+    <w:lsdException w:name="Grid Table 4 Accent 1" w:uiPriority="49"/>
+    <w:lsdException w:name="Grid Table 5 Dark Accent 1" w:uiPriority="50"/>
+    <w:lsdException w:name="Grid Table 6 Colorful Accent 1" w:uiPriority="51"/>
+    <w:lsdException w:name="Grid Table 7 Colorful Accent 1" w:uiPriority="52"/>
+    <w:lsdException w:name="Grid Table 1 Light Accent 2" w:uiPriority="46"/>
+    <w:lsdException w:name="Grid Table 2 Accent 2" w:uiPriority="47"/>
+    <w:lsdException w:name="Grid Table 3 Accent 2" w:uiPriority="48"/>
+    <w:lsdException w:name="Grid Table 4 Accent 2" w:uiPriority="49"/>
+    <w:lsdException w:name="Grid Table 5 Dark Accent 2" w:uiPriority="50"/>
+    <w:lsdException w:name="Grid Table 6 Colorful Accent 2" w:uiPriority="51"/>
+    <w:lsdException w:name="Grid Table 7 Colorful Accent 2" w:uiPriority="52"/>
+    <w:lsdException w:name="Grid Table 1 Light Accent 3" w:uiPriority="46"/>
+    <w:lsdException w:name="Grid Table 2 Accent 3" w:uiPriority="47"/>
+    <w:lsdException w:name="Grid Table 3 Accent 3" w:uiPriority="48"/>
+    <w:lsdException w:name="Grid Table 4 Accent 3" w:uiPriority="49"/>
+    <w:lsdException w:name="Grid Table 5 Dark Accent 3" w:uiPriority="50"/>
+    <w:lsdException w:name="Grid Table 6 Colorful Accent 3" w:uiPriority="51"/>
+    <w:lsdException w:name="Grid Table 7 Colorful Accent 3" w:uiPriority="52"/>
+    <w:lsdException w:name="Grid Table 1 Light Accent 4" w:uiPriority="46"/>
+    <w:lsdException w:name="Grid Table 2 Accent 4" w:uiPriority="47"/>
+    <w:lsdException w:name="Grid Table 3 Accent 4" w:uiPriority="48"/>
+    <w:lsdException w:name="Grid Table 4 Accent 4" w:uiPriority="49"/>
+    <w:lsdException w:name="Grid Table 5 Dark Accent 4" w:uiPriority="50"/>
+    <w:lsdException w:name="Grid Table 6 Colorful Accent 4" w:uiPriority="51"/>
+    <w:lsdException w:name="Grid Table 7 Colorful Accent 4" w:uiPriority="52"/>
+    <w:lsdException w:name="Grid Table 1 Light Accent 5" w:uiPriority="46"/>
+    <w:lsdException w:name="Grid Table 2 Accent 5" w:uiPriority="47"/>
+    <w:lsdException w:name="Grid Table 3 Accent 5" w:uiPriority="48"/>
+    <w:lsdException w:name="Grid Table 4 Accent 5" w:uiPriority="49"/>
+    <w:lsdException w:name="Grid Table 5 Dark Accent 5" w:uiPriority="50"/>
+    <w:lsdException w:name="Grid Table 6 Colorful Accent 5" w:uiPriority="51"/>
+    <w:lsdException w:name="Grid Table 7 Colorful Accent 5" w:uiPriority="52"/>
+    <w:lsdException w:name="Grid Table 1 Light Accent 6" w:uiPriority="46"/>
+    <w:lsdException w:name="Grid Table 2 Accent 6" w:uiPriority="47"/>
+    <w:lsdException w:name="Grid Table 3 Accent 6" w:uiPriority="48"/>
+    <w:lsdException w:name="Grid Table 4 Accent 6" w:uiPriority="49"/>
+    <w:lsdException w:name="Grid Table 5 Dark Accent 6" w:uiPriority="50"/>
+    <w:lsdException w:name="Grid Table 6 Colorful Accent 6" w:uiPriority="51"/>
+    <w:lsdException w:name="Grid Table 7 Colorful Accent 6" w:uiPriority="52"/>
+    <w:lsdException w:name="List Table 1 Light" w:uiPriority="46"/>
+    <w:lsdException w:name="List Table 2" w:uiPriority="47"/>
+    <w:lsdException w:name="List Table 3" w:uiPriority="48"/>
+    <w:lsdException w:name="List Table 4" w:uiPriority="49"/>
+    <w:lsdException w:name="List Table 5 Dark" w:uiPriority="50"/>
+    <w:lsdException w:name="List Table 6 Colorful" w:uiPriority="51"/>
+    <w:lsdException w:name="List Table 7 Colorful" w:uiPriority="52"/>
+    <w:lsdException w:name="List Table 1 Light Accent 1" w:uiPriority="46"/>
+    <w:lsdException w:name="List Table 2 Accent 1" w:uiPriority="47"/>
+    <w:lsdException w:name="List Table 3 Accent 1" w:uiPriority="48"/>
+    <w:lsdException w:name="List Table 4 Accent 1" w:uiPriority="49"/>
+    <w:lsdException w:name="List Table 5 Dark Accent 1" w:uiPriority="50"/>
+    <w:lsdException w:name="List Table 6 Colorful Accent 1" w:uiPriority="51"/>
+    <w:lsdException w:name="List Table 7 Colorful Accent 1" w:uiPriority="52"/>
+    <w:lsdException w:name="List Table 1 Light Accent 2" w:uiPriority="46"/>
+    <w:lsdException w:name="List Table 2 Accent 2" w:uiPriority="47"/>
+    <w:lsdException w:name="List Table 3 Accent 2" w:uiPriority="48"/>
+    <w:lsdException w:name="List Table 4 Accent 2" w:uiPriority="49"/>
+    <w:lsdException w:name="List Table 5 Dark Accent 2" w:uiPriority="50"/>
+    <w:lsdException w:name="List Table 6 Colorful Accent 2" w:uiPriority="51"/>
+    <w:lsdException w:name="List Table 7 Colorful Accent 2" w:uiPriority="52"/>
+    <w:lsdException w:name="List Table 1 Light Accent 3" w:uiPriority="46"/>
+    <w:lsdException w:name="List Table 2 Accent 3" w:uiPriority="47"/>
+    <w:lsdException w:name="List Table 3 Accent 3" w:uiPriority="48"/>
+    <w:lsdException w:name="List Table 4 Accent 3" w:uiPriority="49"/>
+    <w:lsdException w:name="List Table 5 Dark Accent 3" w:uiPriority="50"/>
+    <w:lsdException w:name="List Table 6 Colorful Accent 3" w:uiPriority="51"/>
+    <w:lsdException w:name="List Table 7 Colorful Accent 3" w:uiPriority="52"/>
+    <w:lsdException w:name="List Table 1 Light Accent 4" w:uiPriority="46"/>
+    <w:lsdException w:name="List Table 2 Accent 4" w:uiPriority="47"/>
+    <w:lsdException w:name="List Table 3 Accent 4" w:uiPriority="48"/>
+    <w:lsdException w:name="List Table 4 Accent 4" w:uiPriority="49"/>
+    <w:lsdException w:name="List Table 5 Dark Accent 4" w:uiPriority="50"/>
+    <w:lsdException w:name="List Table 6 Colorful Accent 4" w:uiPriority="51"/>
+    <w:lsdException w:name="List Table 7 Colorful Accent 4" w:uiPriority="52"/>
+    <w:lsdException w:name="List Table 1 Light Accent 5" w:uiPriority="46"/>
+    <w:lsdException w:name="List Table 2 Accent 5" w:uiPriority="47"/>
+    <w:lsdException w:name="List Table 3 Accent 5" w:uiPriority="48"/>
+    <w:lsdException w:name="List Table 4 Accent 5" w:uiPriority="49"/>
+    <w:lsdException w:name="List Table 5 Dark Accent 5" w:uiPriority="50"/>
+    <w:lsdException w:name="List Table 6 Colorful Accent 5" w:uiPriority="51"/>
+    <w:lsdException w:name="List Table 7 Colorful Accent 5" w:uiPriority="52"/>
+    <w:lsdException w:name="List Table 1 Light Accent 6" w:uiPriority="46"/>
+    <w:lsdException w:name="List Table 2 Accent 6" w:uiPriority="47"/>
+    <w:lsdException w:name="List Table 3 Accent 6" w:uiPriority="48"/>
+    <w:lsdException w:name="List Table 4 Accent 6" w:uiPriority="49"/>
+    <w:lsdException w:name="List Table 5 Dark Accent 6" w:uiPriority="50"/>
+    <w:lsdException w:name="List Table 6 Colorful Accent 6" w:uiPriority="51"/>
+    <w:lsdException w:name="List Table 7 Colorful Accent 6" w:uiPriority="52"/>
+    <w:lsdException w:name="Mention" w:semiHidden="1" w:unhideWhenUsed="1"/>
+    <w:lsdException w:name="Smart Hyperlink" w:semiHidden="1" w:unhideWhenUsed="1"/>
+    <w:lsdException w:name="Hashtag" w:semiHidden="1" w:unhideWhenUsed="1"/>
+    <w:lsdException w:name="Unresolved Mention" w:semiHidden="1" w:unhideWhenUsed="1"/>
+    <w:lsdException w:name="Smart Link" w:semiHidden="1" w:unhideWhenUsed="1"/>
+  </w:latentStyles>
+  <w:style w:type="paragraph" w:default="1" w:styleId="Normal">
+    <w:name w:val="Normal"/>
+    <w:qFormat/>
   </w:style>
   <w:style w:type="paragraph" w:styleId="Heading1">
     <w:name w:val="heading 1"/>
     <w:basedOn w:val="Normal"/>
     <w:next w:val="Normal"/>
+    <w:uiPriority w:val="9"/>
+    <w:qFormat/>
     <w:pPr>
-      <w:keepNext w:val="1"/>
-      <w:keepLines w:val="1"/>
-      <w:pageBreakBefore w:val="0"/>
-      <w:spacing w:after="120" w:before="400" w:lineRule="auto"/>
+      <w:keepNext/>
+      <w:keepLines/>
+      <w:spacing w:before="400" w:after="120"/>
+      <w:outlineLvl w:val="0"/>
     </w:pPr>
     <w:rPr>
       <w:sz w:val="40"/>
@@ -178,14 +580,17 @@
     <w:name w:val="heading 2"/>
     <w:basedOn w:val="Normal"/>
     <w:next w:val="Normal"/>
+    <w:uiPriority w:val="9"/>
+    <w:semiHidden/>
+    <w:unhideWhenUsed/>
+    <w:qFormat/>
     <w:pPr>
-      <w:keepNext w:val="1"/>
-      <w:keepLines w:val="1"/>
-      <w:pageBreakBefore w:val="0"/>
-      <w:spacing w:after="120" w:before="360" w:lineRule="auto"/>
+      <w:keepNext/>
+      <w:keepLines/>
+      <w:spacing w:before="360" w:after="120"/>
+      <w:outlineLvl w:val="1"/>
     </w:pPr>
     <w:rPr>
-      <w:b w:val="0"/>
       <w:sz w:val="32"/>
       <w:szCs w:val="32"/>
     </w:rPr>
@@ -194,14 +599,17 @@
     <w:name w:val="heading 3"/>
     <w:basedOn w:val="Normal"/>
     <w:next w:val="Normal"/>
+    <w:uiPriority w:val="9"/>
+    <w:semiHidden/>
+    <w:unhideWhenUsed/>
+    <w:qFormat/>
     <w:pPr>
-      <w:keepNext w:val="1"/>
-      <w:keepLines w:val="1"/>
-      <w:pageBreakBefore w:val="0"/>
-      <w:spacing w:after="80" w:before="320" w:lineRule="auto"/>
+      <w:keepNext/>
+      <w:keepLines/>
+      <w:spacing w:before="320" w:after="80"/>
+      <w:outlineLvl w:val="2"/>
     </w:pPr>
     <w:rPr>
-      <w:b w:val="0"/>
       <w:color w:val="434343"/>
       <w:sz w:val="28"/>
       <w:szCs w:val="28"/>
@@ -211,11 +619,15 @@
     <w:name w:val="heading 4"/>
     <w:basedOn w:val="Normal"/>
     <w:next w:val="Normal"/>
+    <w:uiPriority w:val="9"/>
+    <w:semiHidden/>
+    <w:unhideWhenUsed/>
+    <w:qFormat/>
     <w:pPr>
-      <w:keepNext w:val="1"/>
-      <w:keepLines w:val="1"/>
-      <w:pageBreakBefore w:val="0"/>
-      <w:spacing w:after="80" w:before="280" w:lineRule="auto"/>
+      <w:keepNext/>
+      <w:keepLines/>
+      <w:spacing w:before="280" w:after="80"/>
+      <w:outlineLvl w:val="3"/>
     </w:pPr>
     <w:rPr>
       <w:color w:val="666666"/>
@@ -227,44 +639,76 @@
     <w:name w:val="heading 5"/>
     <w:basedOn w:val="Normal"/>
     <w:next w:val="Normal"/>
+    <w:uiPriority w:val="9"/>
+    <w:semiHidden/>
+    <w:unhideWhenUsed/>
+    <w:qFormat/>
     <w:pPr>
-      <w:keepNext w:val="1"/>
-      <w:keepLines w:val="1"/>
-      <w:pageBreakBefore w:val="0"/>
-      <w:spacing w:after="80" w:before="240" w:lineRule="auto"/>
+      <w:keepNext/>
+      <w:keepLines/>
+      <w:spacing w:before="240" w:after="80"/>
+      <w:outlineLvl w:val="4"/>
     </w:pPr>
     <w:rPr>
       <w:color w:val="666666"/>
-      <w:sz w:val="22"/>
-      <w:szCs w:val="22"/>
     </w:rPr>
   </w:style>
   <w:style w:type="paragraph" w:styleId="Heading6">
     <w:name w:val="heading 6"/>
     <w:basedOn w:val="Normal"/>
     <w:next w:val="Normal"/>
+    <w:uiPriority w:val="9"/>
+    <w:semiHidden/>
+    <w:unhideWhenUsed/>
+    <w:qFormat/>
     <w:pPr>
-      <w:keepNext w:val="1"/>
-      <w:keepLines w:val="1"/>
-      <w:pageBreakBefore w:val="0"/>
-      <w:spacing w:after="80" w:before="240" w:lineRule="auto"/>
+      <w:keepNext/>
+      <w:keepLines/>
+      <w:spacing w:before="240" w:after="80"/>
+      <w:outlineLvl w:val="5"/>
     </w:pPr>
     <w:rPr>
-      <w:i w:val="1"/>
+      <w:i/>
       <w:color w:val="666666"/>
-      <w:sz w:val="22"/>
-      <w:szCs w:val="22"/>
     </w:rPr>
+  </w:style>
+  <w:style w:type="character" w:default="1" w:styleId="DefaultParagraphFont">
+    <w:name w:val="Default Paragraph Font"/>
+    <w:uiPriority w:val="1"/>
+    <w:semiHidden/>
+    <w:unhideWhenUsed/>
+  </w:style>
+  <w:style w:type="table" w:default="1" w:styleId="TableNormal">
+    <w:name w:val="Normal Table"/>
+    <w:uiPriority w:val="99"/>
+    <w:semiHidden/>
+    <w:unhideWhenUsed/>
+    <w:tblPr>
+      <w:tblInd w:w="0" w:type="dxa"/>
+      <w:tblCellMar>
+        <w:top w:w="0" w:type="dxa"/>
+        <w:left w:w="108" w:type="dxa"/>
+        <w:bottom w:w="0" w:type="dxa"/>
+        <w:right w:w="108" w:type="dxa"/>
+      </w:tblCellMar>
+    </w:tblPr>
+  </w:style>
+  <w:style w:type="numbering" w:default="1" w:styleId="NoList">
+    <w:name w:val="No List"/>
+    <w:uiPriority w:val="99"/>
+    <w:semiHidden/>
+    <w:unhideWhenUsed/>
   </w:style>
   <w:style w:type="paragraph" w:styleId="Title">
     <w:name w:val="Title"/>
     <w:basedOn w:val="Normal"/>
     <w:next w:val="Normal"/>
+    <w:uiPriority w:val="10"/>
+    <w:qFormat/>
     <w:pPr>
-      <w:keepNext w:val="1"/>
-      <w:keepLines w:val="1"/>
-      <w:pageBreakBefore w:val="0"/>
-      <w:spacing w:after="60" w:before="0" w:lineRule="auto"/>
+      <w:keepNext/>
+      <w:keepLines/>
+      <w:spacing w:after="60"/>
     </w:pPr>
     <w:rPr>
       <w:sz w:val="52"/>
@@ -275,15 +719,14 @@
     <w:name w:val="Subtitle"/>
     <w:basedOn w:val="Normal"/>
     <w:next w:val="Normal"/>
+    <w:uiPriority w:val="11"/>
+    <w:qFormat/>
     <w:pPr>
-      <w:keepNext w:val="1"/>
-      <w:keepLines w:val="1"/>
-      <w:pageBreakBefore w:val="0"/>
-      <w:spacing w:after="320" w:before="0" w:lineRule="auto"/>
+      <w:keepNext/>
+      <w:keepLines/>
+      <w:spacing w:after="320"/>
     </w:pPr>
     <w:rPr>
-      <w:rFonts w:ascii="Arial" w:cs="Arial" w:eastAsia="Arial" w:hAnsi="Arial"/>
-      <w:i w:val="0"/>
       <w:color w:val="666666"/>
       <w:sz w:val="30"/>
       <w:szCs w:val="30"/>

</xml_diff>